<commit_message>
formulaire de test modifié
</commit_message>
<xml_diff>
--- a/formulaireDeTest.docx
+++ b/formulaireDeTest.docx
@@ -29,15 +29,23 @@
         </w:rPr>
         <w:t>Sélénium</w:t>
       </w:r>
-    </w:p>
-    <w:p>
-      <w:pPr>
-        <w:jc w:val="center"/>
+      <w:r>
         <w:rPr>
           <w:color w:val="FF0000"/>
           <w:sz w:val="36"/>
           <w:szCs w:val="36"/>
         </w:rPr>
+        <w:t>(update)</w:t>
+      </w:r>
+    </w:p>
+    <w:p>
+      <w:pPr>
+        <w:jc w:val="center"/>
+        <w:rPr>
+          <w:color w:val="FF0000"/>
+          <w:sz w:val="36"/>
+          <w:szCs w:val="36"/>
+        </w:rPr>
       </w:pPr>
     </w:p>
     <w:p>
@@ -61,500 +69,197 @@
         </w:numPr>
       </w:pPr>
       <w:r>
-        <w:t xml:space="preserve">IT (lancement de tous les tests en </w:t>
-      </w:r>
-      <w:proofErr w:type="spellStart"/>
-      <w:r>
-        <w:t>meme</w:t>
-      </w:r>
-      <w:proofErr w:type="spellEnd"/>
-      <w:r>
-        <w:t xml:space="preserve"> temps)</w:t>
-      </w:r>
-    </w:p>
-    <w:p>
-      <w:pPr>
-        <w:pStyle w:val="Paragraphedeliste"/>
-        <w:numPr>
-          <w:ilvl w:val="0"/>
-          <w:numId w:val="1"/>
-        </w:numPr>
-      </w:pPr>
-      <w:proofErr w:type="spellStart"/>
-      <w:r>
-        <w:t>Mvn</w:t>
-      </w:r>
-      <w:proofErr w:type="spellEnd"/>
+        <w:t>IT (lancement de tous les tests en meme temps)</w:t>
+      </w:r>
+    </w:p>
+    <w:p>
+      <w:pPr>
+        <w:pStyle w:val="Paragraphedeliste"/>
+        <w:numPr>
+          <w:ilvl w:val="0"/>
+          <w:numId w:val="1"/>
+        </w:numPr>
+      </w:pPr>
+      <w:r>
+        <w:t>Mvn verify pour lancer le workflow complet du test</w:t>
+      </w:r>
+    </w:p>
+    <w:p>
+      <w:pPr>
+        <w:pStyle w:val="Paragraphedeliste"/>
+        <w:numPr>
+          <w:ilvl w:val="0"/>
+          <w:numId w:val="1"/>
+        </w:numPr>
+      </w:pPr>
+      <w:r>
+        <w:t>Vérification pom</w:t>
+      </w:r>
+    </w:p>
+    <w:p>
+      <w:pPr>
+        <w:pStyle w:val="Paragraphedeliste"/>
+        <w:numPr>
+          <w:ilvl w:val="0"/>
+          <w:numId w:val="1"/>
+        </w:numPr>
+      </w:pPr>
+      <w:r>
+        <w:t>Voir cycle de vie maven</w:t>
+      </w:r>
       <w:r>
         <w:t xml:space="preserve"> </w:t>
       </w:r>
-      <w:proofErr w:type="spellStart"/>
-      <w:r>
-        <w:t>verify</w:t>
-      </w:r>
-      <w:proofErr w:type="spellEnd"/>
-      <w:r>
-        <w:t xml:space="preserve"> pour lancer le </w:t>
-      </w:r>
-      <w:proofErr w:type="spellStart"/>
-      <w:r>
-        <w:t>workflow</w:t>
-      </w:r>
-      <w:proofErr w:type="spellEnd"/>
-      <w:r>
-        <w:t xml:space="preserve"> complet du test</w:t>
-      </w:r>
-    </w:p>
-    <w:p>
-      <w:pPr>
-        <w:pStyle w:val="Paragraphedeliste"/>
-        <w:numPr>
-          <w:ilvl w:val="0"/>
-          <w:numId w:val="1"/>
-        </w:numPr>
-      </w:pPr>
-      <w:r>
-        <w:t xml:space="preserve">Vérification </w:t>
-      </w:r>
-      <w:proofErr w:type="spellStart"/>
-      <w:r>
-        <w:t>pom</w:t>
-      </w:r>
-      <w:proofErr w:type="spellEnd"/>
-    </w:p>
-    <w:p>
-      <w:pPr>
-        <w:pStyle w:val="Paragraphedeliste"/>
-        <w:numPr>
-          <w:ilvl w:val="0"/>
-          <w:numId w:val="1"/>
-        </w:numPr>
-      </w:pPr>
-      <w:r>
-        <w:t xml:space="preserve">Voir cycle de vie </w:t>
-      </w:r>
-      <w:proofErr w:type="spellStart"/>
-      <w:r>
-        <w:t>maven</w:t>
-      </w:r>
-      <w:proofErr w:type="spellEnd"/>
-      <w:r>
-        <w:t xml:space="preserve"> </w:t>
-      </w:r>
-    </w:p>
-    <w:p>
-      <w:pPr>
-        <w:pStyle w:val="Paragraphedeliste"/>
-        <w:numPr>
-          <w:ilvl w:val="0"/>
-          <w:numId w:val="1"/>
-        </w:numPr>
-      </w:pPr>
-      <w:r>
-        <w:t>Création 2 configurations (</w:t>
-      </w:r>
-      <w:proofErr w:type="spellStart"/>
-      <w:r>
-        <w:t>spring</w:t>
-      </w:r>
-      <w:proofErr w:type="spellEnd"/>
-      <w:r>
-        <w:t xml:space="preserve"> boot </w:t>
-      </w:r>
-      <w:proofErr w:type="spellStart"/>
-      <w:r>
-        <w:t>run</w:t>
-      </w:r>
-      <w:proofErr w:type="spellEnd"/>
-      <w:r>
-        <w:t xml:space="preserve"> et </w:t>
-      </w:r>
-      <w:proofErr w:type="spellStart"/>
-      <w:r>
-        <w:t>mvn</w:t>
-      </w:r>
-      <w:proofErr w:type="spellEnd"/>
-      <w:r>
-        <w:t xml:space="preserve"> </w:t>
-      </w:r>
-      <w:proofErr w:type="spellStart"/>
-      <w:r>
-        <w:t>verify</w:t>
-      </w:r>
-      <w:proofErr w:type="spellEnd"/>
-      <w:r>
-        <w:t xml:space="preserve">) et on n’oublie pas clean pour </w:t>
-      </w:r>
-      <w:proofErr w:type="spellStart"/>
-      <w:r>
-        <w:t>mvn</w:t>
-      </w:r>
-      <w:proofErr w:type="spellEnd"/>
-      <w:r>
-        <w:t xml:space="preserve"> </w:t>
-      </w:r>
-      <w:proofErr w:type="spellStart"/>
-      <w:r>
-        <w:t>verify</w:t>
-      </w:r>
-      <w:proofErr w:type="spellEnd"/>
-    </w:p>
-    <w:p>
-      <w:pPr>
-        <w:pStyle w:val="Paragraphedeliste"/>
-        <w:numPr>
-          <w:ilvl w:val="0"/>
-          <w:numId w:val="1"/>
-        </w:numPr>
-      </w:pPr>
-      <w:r>
-        <w:t xml:space="preserve">Sous   </w:t>
-      </w:r>
-      <w:proofErr w:type="spellStart"/>
-      <w:r>
-        <w:t>s</w:t>
+    </w:p>
+    <w:p>
+      <w:pPr>
+        <w:pStyle w:val="Paragraphedeliste"/>
+        <w:numPr>
+          <w:ilvl w:val="0"/>
+          <w:numId w:val="1"/>
+        </w:numPr>
+      </w:pPr>
+      <w:r>
+        <w:t>Création 2 configurations (spring boot run et mvn verify) et on n’oublie pas clean pour mvn verify</w:t>
+      </w:r>
+    </w:p>
+    <w:p>
+      <w:pPr>
+        <w:pStyle w:val="Paragraphedeliste"/>
+        <w:numPr>
+          <w:ilvl w:val="0"/>
+          <w:numId w:val="1"/>
+        </w:numPr>
+      </w:pPr>
+      <w:r>
+        <w:t>Sous   s</w:t>
       </w:r>
       <w:r>
         <w:t>rc</w:t>
       </w:r>
-      <w:proofErr w:type="spellEnd"/>
-      <w:r>
-        <w:t xml:space="preserve"> /test / java : </w:t>
-      </w:r>
-      <w:proofErr w:type="spellStart"/>
-      <w:r>
-        <w:t>creation</w:t>
-      </w:r>
-      <w:proofErr w:type="spellEnd"/>
-      <w:r>
-        <w:t xml:space="preserve"> des </w:t>
-      </w:r>
-      <w:proofErr w:type="gramStart"/>
-      <w:r>
-        <w:t>test ,</w:t>
-      </w:r>
-      <w:proofErr w:type="gramEnd"/>
-      <w:r>
-        <w:t xml:space="preserve"> authentification et autres relié aux rapports de test</w:t>
-      </w:r>
-    </w:p>
-    <w:p>
-      <w:pPr>
-        <w:pStyle w:val="Paragraphedeliste"/>
-        <w:numPr>
-          <w:ilvl w:val="0"/>
-          <w:numId w:val="1"/>
-        </w:numPr>
-      </w:pPr>
-      <w:r>
-        <w:t xml:space="preserve">Sous  </w:t>
-      </w:r>
-      <w:proofErr w:type="spellStart"/>
-      <w:r>
-        <w:t>src</w:t>
-      </w:r>
-      <w:proofErr w:type="spellEnd"/>
-      <w:r>
-        <w:t xml:space="preserve"> / test </w:t>
-      </w:r>
-      <w:proofErr w:type="gramStart"/>
-      <w:r>
-        <w:t>:  création</w:t>
-      </w:r>
-      <w:proofErr w:type="gramEnd"/>
-      <w:r>
-        <w:t xml:space="preserve"> du dossier </w:t>
-      </w:r>
-      <w:proofErr w:type="spellStart"/>
-      <w:r>
-        <w:t>jmeter</w:t>
-      </w:r>
-      <w:proofErr w:type="spellEnd"/>
-      <w:r>
-        <w:t xml:space="preserve"> ( on doit avancé pour cette étape)</w:t>
-      </w:r>
-    </w:p>
-    <w:p>
-      <w:pPr>
-        <w:pStyle w:val="Paragraphedeliste"/>
-        <w:numPr>
-          <w:ilvl w:val="0"/>
-          <w:numId w:val="1"/>
-        </w:numPr>
-      </w:pPr>
-      <w:r>
-        <w:t xml:space="preserve">Sous </w:t>
-      </w:r>
-      <w:proofErr w:type="spellStart"/>
-      <w:r>
-        <w:t>src</w:t>
-      </w:r>
-      <w:proofErr w:type="spellEnd"/>
-      <w:r>
-        <w:t xml:space="preserve"> / test : création  d’un dossier Script qui contient les scripts insert et </w:t>
-      </w:r>
-      <w:proofErr w:type="spellStart"/>
-      <w:r>
-        <w:t>delete</w:t>
-      </w:r>
-      <w:proofErr w:type="spellEnd"/>
-    </w:p>
-    <w:p>
-      <w:pPr>
-        <w:pStyle w:val="Paragraphedeliste"/>
-        <w:numPr>
-          <w:ilvl w:val="0"/>
-          <w:numId w:val="1"/>
-        </w:numPr>
-      </w:pPr>
-      <w:r>
-        <w:t xml:space="preserve">Sous </w:t>
-      </w:r>
-      <w:proofErr w:type="spellStart"/>
-      <w:r>
-        <w:t>src</w:t>
-      </w:r>
-      <w:proofErr w:type="spellEnd"/>
-      <w:r>
-        <w:t xml:space="preserve"> / test : </w:t>
-      </w:r>
-      <w:proofErr w:type="spellStart"/>
-      <w:r>
-        <w:t>creation</w:t>
-      </w:r>
-      <w:proofErr w:type="spellEnd"/>
-      <w:r>
-        <w:t xml:space="preserve"> du fichier test NG</w:t>
-      </w:r>
-    </w:p>
-    <w:p>
-      <w:pPr>
-        <w:pStyle w:val="Paragraphedeliste"/>
-        <w:numPr>
-          <w:ilvl w:val="0"/>
-          <w:numId w:val="1"/>
-        </w:numPr>
-      </w:pPr>
-      <w:r>
-        <w:t xml:space="preserve">Sous  </w:t>
-      </w:r>
-      <w:proofErr w:type="spellStart"/>
-      <w:r>
-        <w:t>src</w:t>
-      </w:r>
-      <w:proofErr w:type="spellEnd"/>
-      <w:r>
-        <w:t xml:space="preserve"> / main / java : on a fichier </w:t>
-      </w:r>
-      <w:proofErr w:type="spellStart"/>
-      <w:r>
-        <w:t>security</w:t>
-      </w:r>
-      <w:proofErr w:type="spellEnd"/>
-      <w:r>
-        <w:t xml:space="preserve"> config</w:t>
-      </w:r>
-    </w:p>
-    <w:p>
-      <w:pPr>
-        <w:pStyle w:val="Paragraphedeliste"/>
-        <w:numPr>
-          <w:ilvl w:val="0"/>
-          <w:numId w:val="1"/>
-        </w:numPr>
-      </w:pPr>
-      <w:r>
-        <w:t>Aussi on n’oublie pas l’</w:t>
-      </w:r>
-      <w:proofErr w:type="spellStart"/>
-      <w:r>
-        <w:t>existance</w:t>
-      </w:r>
-      <w:proofErr w:type="spellEnd"/>
-      <w:r>
-        <w:t xml:space="preserve"> du fichier </w:t>
-      </w:r>
-      <w:proofErr w:type="spellStart"/>
-      <w:r>
-        <w:t>jenkins</w:t>
-      </w:r>
-      <w:proofErr w:type="spellEnd"/>
-      <w:r>
-        <w:t xml:space="preserve"> file  </w:t>
-      </w:r>
-    </w:p>
-    <w:p>
-      <w:pPr>
-        <w:pStyle w:val="Paragraphedeliste"/>
-        <w:numPr>
-          <w:ilvl w:val="0"/>
-          <w:numId w:val="1"/>
-        </w:numPr>
-      </w:pPr>
-      <w:r>
-        <w:t xml:space="preserve">Sous  </w:t>
-      </w:r>
-      <w:proofErr w:type="spellStart"/>
-      <w:r>
-        <w:t>src</w:t>
-      </w:r>
-      <w:proofErr w:type="spellEnd"/>
-      <w:r>
-        <w:t xml:space="preserve"> / ressources : on a la configuration des profils </w:t>
-      </w:r>
-      <w:proofErr w:type="spellStart"/>
-      <w:proofErr w:type="gramStart"/>
-      <w:r>
-        <w:t>dev</w:t>
-      </w:r>
-      <w:proofErr w:type="spellEnd"/>
-      <w:r>
-        <w:t xml:space="preserve"> ,</w:t>
-      </w:r>
-      <w:proofErr w:type="gramEnd"/>
-      <w:r>
-        <w:t xml:space="preserve"> </w:t>
-      </w:r>
-      <w:proofErr w:type="spellStart"/>
-      <w:r>
-        <w:t>failsafe</w:t>
-      </w:r>
-      <w:proofErr w:type="spellEnd"/>
-      <w:r>
-        <w:t xml:space="preserve"> et </w:t>
-      </w:r>
-      <w:proofErr w:type="spellStart"/>
-      <w:r>
-        <w:t>prod</w:t>
-      </w:r>
-      <w:proofErr w:type="spellEnd"/>
-    </w:p>
-    <w:p>
-      <w:pPr>
-        <w:pStyle w:val="Paragraphedeliste"/>
-        <w:numPr>
-          <w:ilvl w:val="0"/>
-          <w:numId w:val="1"/>
-        </w:numPr>
-      </w:pPr>
-      <w:r>
-        <w:t xml:space="preserve">Lacement du test dans notre projet doit </w:t>
-      </w:r>
-      <w:proofErr w:type="spellStart"/>
-      <w:r>
-        <w:t>etre</w:t>
-      </w:r>
-      <w:proofErr w:type="spellEnd"/>
-      <w:r>
-        <w:t xml:space="preserve"> possible dans </w:t>
-      </w:r>
-      <w:proofErr w:type="spellStart"/>
-      <w:proofErr w:type="gramStart"/>
-      <w:r>
-        <w:t>localhost</w:t>
-      </w:r>
-      <w:proofErr w:type="spellEnd"/>
-      <w:r>
-        <w:t xml:space="preserve"> ,</w:t>
-      </w:r>
-      <w:proofErr w:type="gramEnd"/>
-      <w:r>
-        <w:t xml:space="preserve"> profil </w:t>
-      </w:r>
-      <w:proofErr w:type="spellStart"/>
-      <w:r>
-        <w:t>failsafe</w:t>
-      </w:r>
-      <w:proofErr w:type="spellEnd"/>
-      <w:r>
-        <w:t xml:space="preserve"> et release</w:t>
-      </w:r>
-    </w:p>
-    <w:p>
-      <w:pPr>
-        <w:pStyle w:val="Paragraphedeliste"/>
-        <w:numPr>
-          <w:ilvl w:val="0"/>
-          <w:numId w:val="1"/>
-        </w:numPr>
-      </w:pPr>
-      <w:r>
-        <w:t xml:space="preserve">Notez bien que dans le cas du local </w:t>
-      </w:r>
-      <w:proofErr w:type="spellStart"/>
-      <w:r>
-        <w:t>hoste</w:t>
-      </w:r>
-      <w:proofErr w:type="spellEnd"/>
-      <w:r>
-        <w:t xml:space="preserve"> les scripts doit </w:t>
-      </w:r>
-      <w:proofErr w:type="spellStart"/>
-      <w:r>
-        <w:t>etre</w:t>
-      </w:r>
-      <w:proofErr w:type="spellEnd"/>
-      <w:r>
-        <w:t xml:space="preserve"> lancer manuellement aussi  le rapport doit </w:t>
-      </w:r>
-      <w:proofErr w:type="spellStart"/>
-      <w:r>
-        <w:t>etre</w:t>
-      </w:r>
-      <w:proofErr w:type="spellEnd"/>
-      <w:r>
-        <w:t xml:space="preserve"> supprimer manuellement</w:t>
-      </w:r>
-    </w:p>
-    <w:p>
-      <w:pPr>
-        <w:pStyle w:val="Paragraphedeliste"/>
-        <w:numPr>
-          <w:ilvl w:val="0"/>
-          <w:numId w:val="1"/>
-        </w:numPr>
-      </w:pPr>
-      <w:r>
-        <w:t xml:space="preserve">Dans le cas </w:t>
-      </w:r>
-      <w:proofErr w:type="spellStart"/>
-      <w:r>
-        <w:t>localhost</w:t>
-      </w:r>
-      <w:proofErr w:type="spellEnd"/>
-      <w:r>
-        <w:t xml:space="preserve"> et </w:t>
-      </w:r>
-      <w:proofErr w:type="spellStart"/>
-      <w:r>
-        <w:t>failsafe</w:t>
-      </w:r>
-      <w:proofErr w:type="spellEnd"/>
-      <w:r>
-        <w:t xml:space="preserve"> le rapport existe dans le projet sous </w:t>
-      </w:r>
-      <w:proofErr w:type="spellStart"/>
-      <w:r>
-        <w:t>target</w:t>
-      </w:r>
-      <w:proofErr w:type="spellEnd"/>
-    </w:p>
-    <w:p>
-      <w:pPr>
-        <w:pStyle w:val="Paragraphedeliste"/>
-        <w:numPr>
-          <w:ilvl w:val="0"/>
-          <w:numId w:val="1"/>
-        </w:numPr>
-      </w:pPr>
-      <w:r>
-        <w:t xml:space="preserve">Dans le cas release le rapport se trouve dans </w:t>
-      </w:r>
-      <w:proofErr w:type="spellStart"/>
-      <w:r>
-        <w:t>jenkins</w:t>
-      </w:r>
-      <w:proofErr w:type="spellEnd"/>
+      <w:r>
+        <w:t xml:space="preserve"> /test / java : creation des test , authentification et autres relié aux rapports de test</w:t>
+      </w:r>
+    </w:p>
+    <w:p>
+      <w:pPr>
+        <w:pStyle w:val="Paragraphedeliste"/>
+        <w:numPr>
+          <w:ilvl w:val="0"/>
+          <w:numId w:val="1"/>
+        </w:numPr>
+      </w:pPr>
+      <w:r>
+        <w:t>Sous  src / test :  création du dossier jmeter ( on doit avancé pour cette étape)</w:t>
+      </w:r>
+    </w:p>
+    <w:p>
+      <w:pPr>
+        <w:pStyle w:val="Paragraphedeliste"/>
+        <w:numPr>
+          <w:ilvl w:val="0"/>
+          <w:numId w:val="1"/>
+        </w:numPr>
+      </w:pPr>
+      <w:r>
+        <w:t>Sous src / test : création  d’un dossier Script qui contient les scripts insert et delete</w:t>
+      </w:r>
+    </w:p>
+    <w:p>
+      <w:pPr>
+        <w:pStyle w:val="Paragraphedeliste"/>
+        <w:numPr>
+          <w:ilvl w:val="0"/>
+          <w:numId w:val="1"/>
+        </w:numPr>
+      </w:pPr>
+      <w:r>
+        <w:t>Sous src / test : creation du fichier test NG</w:t>
+      </w:r>
+    </w:p>
+    <w:p>
+      <w:pPr>
+        <w:pStyle w:val="Paragraphedeliste"/>
+        <w:numPr>
+          <w:ilvl w:val="0"/>
+          <w:numId w:val="1"/>
+        </w:numPr>
+      </w:pPr>
+      <w:r>
+        <w:t>Sous  src / main / java : on a fichier security config</w:t>
+      </w:r>
+    </w:p>
+    <w:p>
+      <w:pPr>
+        <w:pStyle w:val="Paragraphedeliste"/>
+        <w:numPr>
+          <w:ilvl w:val="0"/>
+          <w:numId w:val="1"/>
+        </w:numPr>
+      </w:pPr>
+      <w:r>
+        <w:t xml:space="preserve">Aussi on n’oublie pas l’existance du fichier jenkins file  </w:t>
+      </w:r>
+    </w:p>
+    <w:p>
+      <w:pPr>
+        <w:pStyle w:val="Paragraphedeliste"/>
+        <w:numPr>
+          <w:ilvl w:val="0"/>
+          <w:numId w:val="1"/>
+        </w:numPr>
+      </w:pPr>
+      <w:r>
+        <w:t>Sous  src / ressources : on a la configuration des profils dev , failsafe et prod</w:t>
+      </w:r>
+    </w:p>
+    <w:p>
+      <w:pPr>
+        <w:pStyle w:val="Paragraphedeliste"/>
+        <w:numPr>
+          <w:ilvl w:val="0"/>
+          <w:numId w:val="1"/>
+        </w:numPr>
+      </w:pPr>
+      <w:r>
+        <w:t>Lacement du test dans notre projet doit etre possible dans localhost , profil failsafe et release</w:t>
+      </w:r>
+    </w:p>
+    <w:p>
+      <w:pPr>
+        <w:pStyle w:val="Paragraphedeliste"/>
+        <w:numPr>
+          <w:ilvl w:val="0"/>
+          <w:numId w:val="1"/>
+        </w:numPr>
+      </w:pPr>
+      <w:r>
+        <w:t>Notez bien que dans le cas du local hoste les scripts doit etre lancer manuellement aussi  le rapport doit etre supprimer manuellement</w:t>
+      </w:r>
+    </w:p>
+    <w:p>
+      <w:pPr>
+        <w:pStyle w:val="Paragraphedeliste"/>
+        <w:numPr>
+          <w:ilvl w:val="0"/>
+          <w:numId w:val="1"/>
+        </w:numPr>
+      </w:pPr>
+      <w:r>
+        <w:t>Dans le cas localhost et failsafe le rapport existe dans le projet sous target</w:t>
+      </w:r>
+    </w:p>
+    <w:p>
+      <w:pPr>
+        <w:pStyle w:val="Paragraphedeliste"/>
+        <w:numPr>
+          <w:ilvl w:val="0"/>
+          <w:numId w:val="1"/>
+        </w:numPr>
+      </w:pPr>
+      <w:r>
+        <w:t>Dans le cas release le rapport se trouve dans jenkins</w:t>
+      </w:r>
     </w:p>
     <w:p>
       <w:pPr>
@@ -575,21 +280,8 @@
         </w:numPr>
       </w:pPr>
       <w:r>
-        <w:t xml:space="preserve">Les </w:t>
-      </w:r>
-      <w:proofErr w:type="spellStart"/>
-      <w:r>
-        <w:t>dépendaces</w:t>
-      </w:r>
-      <w:proofErr w:type="spellEnd"/>
-      <w:r>
-        <w:t xml:space="preserve"> – </w:t>
-      </w:r>
-      <w:proofErr w:type="spellStart"/>
-      <w:r>
-        <w:t>pom</w:t>
-      </w:r>
-      <w:proofErr w:type="spellEnd"/>
+        <w:t>Les dépendaces – pom</w:t>
+      </w:r>
     </w:p>
     <w:p>
       <w:pPr>
@@ -600,23 +292,7 @@
         </w:numPr>
       </w:pPr>
       <w:r>
-        <w:t xml:space="preserve">Jenkins file </w:t>
-      </w:r>
-      <w:proofErr w:type="gramStart"/>
-      <w:r>
-        <w:t>( partie</w:t>
-      </w:r>
-      <w:proofErr w:type="gramEnd"/>
-      <w:r>
-        <w:t xml:space="preserve"> relié au  rapport et profil </w:t>
-      </w:r>
-      <w:proofErr w:type="spellStart"/>
-      <w:r>
-        <w:t>failsafe</w:t>
-      </w:r>
-      <w:proofErr w:type="spellEnd"/>
-      <w:r>
-        <w:t xml:space="preserve"> ,  changement)</w:t>
+        <w:t>Jenkins file ( partie relié au  rapport et profil failsafe ,  changement)</w:t>
       </w:r>
     </w:p>
     <w:p>
@@ -627,11 +303,9 @@
           <w:numId w:val="3"/>
         </w:numPr>
       </w:pPr>
-      <w:proofErr w:type="spellStart"/>
       <w:r>
         <w:t>testNG</w:t>
       </w:r>
-      <w:proofErr w:type="spellEnd"/>
     </w:p>
     <w:p>
       <w:pPr>
@@ -668,13 +342,8 @@
       <w:r>
         <w:t>Options manager</w:t>
       </w:r>
-      <w:proofErr w:type="gramStart"/>
-      <w:r>
-        <w:t>( les</w:t>
-      </w:r>
-      <w:proofErr w:type="gramEnd"/>
-      <w:r>
-        <w:t xml:space="preserve"> options du chrome)</w:t>
+      <w:r>
+        <w:t>( les options du chrome)</w:t>
       </w:r>
     </w:p>
     <w:p>
@@ -686,23 +355,7 @@
         </w:numPr>
       </w:pPr>
       <w:r>
-        <w:t xml:space="preserve">TL driver </w:t>
-      </w:r>
-      <w:proofErr w:type="spellStart"/>
-      <w:r>
-        <w:t>factory</w:t>
-      </w:r>
-      <w:proofErr w:type="spellEnd"/>
-      <w:r>
-        <w:t xml:space="preserve"> </w:t>
-      </w:r>
-      <w:proofErr w:type="gramStart"/>
-      <w:r>
-        <w:t>( les</w:t>
-      </w:r>
-      <w:proofErr w:type="gramEnd"/>
-      <w:r>
-        <w:t xml:space="preserve"> drivers et appels du options manager)</w:t>
+        <w:t>TL driver factory ( les drivers et appels du options manager)</w:t>
       </w:r>
     </w:p>
     <w:p>
@@ -717,23 +370,7 @@
         <w:t>Setup</w:t>
       </w:r>
       <w:r>
-        <w:t xml:space="preserve"> </w:t>
-      </w:r>
-      <w:proofErr w:type="gramStart"/>
-      <w:r>
-        <w:t>( les</w:t>
-      </w:r>
-      <w:proofErr w:type="gramEnd"/>
-      <w:r>
-        <w:t xml:space="preserve"> </w:t>
-      </w:r>
-      <w:proofErr w:type="spellStart"/>
-      <w:r>
-        <w:t>donnees</w:t>
-      </w:r>
-      <w:proofErr w:type="spellEnd"/>
-      <w:r>
-        <w:t xml:space="preserve"> du rapport)</w:t>
+        <w:t xml:space="preserve"> ( les donnees du rapport)</w:t>
       </w:r>
     </w:p>
     <w:p>
@@ -780,14 +417,12 @@
           <w:lang w:val="en-US"/>
         </w:rPr>
       </w:pPr>
-      <w:proofErr w:type="spellStart"/>
       <w:r>
         <w:rPr>
           <w:lang w:val="en-US"/>
         </w:rPr>
         <w:t>Jmeter</w:t>
       </w:r>
-      <w:proofErr w:type="spellEnd"/>
     </w:p>
     <w:p>
       <w:pPr>

</xml_diff>